<commit_message>
Add AI report, ERD documentation, and enhance order details with download action
</commit_message>
<xml_diff>
--- a/DOC/documents/LMS.E2.B5.SDS.docx
+++ b/DOC/documents/LMS.E2.B5.SDS.docx
@@ -3347,14 +3347,13 @@
       <w:r>
         <w:rPr>
           <w:i/>
-          <w:noProof/>
           <w:color w:val="0000FF"/>
         </w:rPr>
         <w:drawing>
-          <wp:inline distT="0" distB="0" distL="0" distR="0" wp14:anchorId="7A93A63A" wp14:editId="3D46AB7C">
-            <wp:extent cx="5925820" cy="2814320"/>
-            <wp:effectExtent l="0" t="0" r="0" b="5080"/>
-            <wp:docPr id="496026758" name="Picture 2"/>
+          <wp:inline distT="0" distB="0" distL="0" distR="0" wp14:anchorId="7057DFB5" wp14:editId="2478A385">
+            <wp:extent cx="5943600" cy="2465705"/>
+            <wp:effectExtent l="0" t="0" r="0" b="0"/>
+            <wp:docPr id="1462311875" name="Picture 1"/>
             <wp:cNvGraphicFramePr>
               <a:graphicFrameLocks xmlns:a="http://schemas.openxmlformats.org/drawingml/2006/main" noChangeAspect="1"/>
             </wp:cNvGraphicFramePr>
@@ -3362,36 +3361,75 @@
               <a:graphicData uri="http://schemas.openxmlformats.org/drawingml/2006/picture">
                 <pic:pic xmlns:pic="http://schemas.openxmlformats.org/drawingml/2006/picture">
                   <pic:nvPicPr>
-                    <pic:cNvPr id="0" name="Picture 1"/>
-                    <pic:cNvPicPr>
-                      <a:picLocks noChangeAspect="1" noChangeArrowheads="1"/>
-                    </pic:cNvPicPr>
+                    <pic:cNvPr id="1462311875" name=""/>
+                    <pic:cNvPicPr/>
                   </pic:nvPicPr>
                   <pic:blipFill>
-                    <a:blip r:embed="rId13" cstate="print">
-                      <a:extLst>
-                        <a:ext uri="{28A0092B-C50C-407E-A947-70E740481C1C}">
-                          <a14:useLocalDpi xmlns:a14="http://schemas.microsoft.com/office/drawing/2010/main" val="0"/>
-                        </a:ext>
-                      </a:extLst>
-                    </a:blip>
-                    <a:srcRect/>
+                    <a:blip r:embed="rId13"/>
                     <a:stretch>
                       <a:fillRect/>
                     </a:stretch>
                   </pic:blipFill>
-                  <pic:spPr bwMode="auto">
+                  <pic:spPr>
                     <a:xfrm>
                       <a:off x="0" y="0"/>
-                      <a:ext cx="5925820" cy="2814320"/>
+                      <a:ext cx="5943600" cy="2465705"/>
                     </a:xfrm>
                     <a:prstGeom prst="rect">
                       <a:avLst/>
                     </a:prstGeom>
-                    <a:noFill/>
-                    <a:ln>
-                      <a:noFill/>
-                    </a:ln>
+                  </pic:spPr>
+                </pic:pic>
+              </a:graphicData>
+            </a:graphic>
+          </wp:inline>
+        </w:drawing>
+      </w:r>
+    </w:p>
+    <w:p>
+      <w:pPr>
+        <w:spacing w:after="0" w:line="240" w:lineRule="auto"/>
+        <w:jc w:val="both"/>
+        <w:rPr>
+          <w:i/>
+          <w:color w:val="0000FF"/>
+        </w:rPr>
+      </w:pPr>
+      <w:r>
+        <w:rPr>
+          <w:i/>
+          <w:color w:val="0000FF"/>
+        </w:rPr>
+        <w:lastRenderedPageBreak/>
+        <w:drawing>
+          <wp:inline distT="0" distB="0" distL="0" distR="0" wp14:anchorId="411AA9B7" wp14:editId="4BC8AC84">
+            <wp:extent cx="5943600" cy="2237740"/>
+            <wp:effectExtent l="0" t="0" r="0" b="0"/>
+            <wp:docPr id="1557052282" name="Picture 1"/>
+            <wp:cNvGraphicFramePr>
+              <a:graphicFrameLocks xmlns:a="http://schemas.openxmlformats.org/drawingml/2006/main" noChangeAspect="1"/>
+            </wp:cNvGraphicFramePr>
+            <a:graphic xmlns:a="http://schemas.openxmlformats.org/drawingml/2006/main">
+              <a:graphicData uri="http://schemas.openxmlformats.org/drawingml/2006/picture">
+                <pic:pic xmlns:pic="http://schemas.openxmlformats.org/drawingml/2006/picture">
+                  <pic:nvPicPr>
+                    <pic:cNvPr id="1557052282" name=""/>
+                    <pic:cNvPicPr/>
+                  </pic:nvPicPr>
+                  <pic:blipFill>
+                    <a:blip r:embed="rId14"/>
+                    <a:stretch>
+                      <a:fillRect/>
+                    </a:stretch>
+                  </pic:blipFill>
+                  <pic:spPr>
+                    <a:xfrm>
+                      <a:off x="0" y="0"/>
+                      <a:ext cx="5943600" cy="2237740"/>
+                    </a:xfrm>
+                    <a:prstGeom prst="rect">
+                      <a:avLst/>
+                    </a:prstGeom>
                   </pic:spPr>
                 </pic:pic>
               </a:graphicData>
@@ -3413,7 +3451,6 @@
         <w:rPr>
           <w:lang w:val="vi-VN"/>
         </w:rPr>
-        <w:lastRenderedPageBreak/>
         <w:t>1.3.2 Table Descriptions</w:t>
       </w:r>
     </w:p>
@@ -4383,6 +4420,7 @@
               <w:rPr>
                 <w:lang w:val="vi-VN"/>
               </w:rPr>
+              <w:lastRenderedPageBreak/>
               <w:t>11</w:t>
             </w:r>
           </w:p>
@@ -5444,7 +5482,6 @@
               <w:rPr>
                 <w:lang w:val="vi-VN"/>
               </w:rPr>
-              <w:lastRenderedPageBreak/>
               <w:t>05</w:t>
             </w:r>
           </w:p>
@@ -7066,6 +7103,7 @@
               <w:rPr>
                 <w:lang w:val="vi-VN"/>
               </w:rPr>
+              <w:lastRenderedPageBreak/>
               <w:t>04</w:t>
             </w:r>
           </w:p>
@@ -7975,7 +8013,6 @@
                 <w:bCs/>
                 <w:lang w:val="vi-VN"/>
               </w:rPr>
-              <w:lastRenderedPageBreak/>
               <w:t>No</w:t>
             </w:r>
           </w:p>
@@ -9829,6 +9866,7 @@
               <w:rPr>
                 <w:lang w:val="vi-VN"/>
               </w:rPr>
+              <w:lastRenderedPageBreak/>
               <w:t>03</w:t>
             </w:r>
           </w:p>
@@ -10958,7 +10996,6 @@
               <w:rPr>
                 <w:lang w:val="vi-VN"/>
               </w:rPr>
-              <w:lastRenderedPageBreak/>
               <w:t>02</w:t>
             </w:r>
           </w:p>
@@ -12610,6 +12647,7 @@
               <w:rPr>
                 <w:lang w:val="vi-VN"/>
               </w:rPr>
+              <w:lastRenderedPageBreak/>
               <w:t>05</w:t>
             </w:r>
           </w:p>
@@ -13739,7 +13777,6 @@
               <w:rPr>
                 <w:lang w:val="vi-VN"/>
               </w:rPr>
-              <w:lastRenderedPageBreak/>
               <w:t>02</w:t>
             </w:r>
           </w:p>
@@ -15385,6 +15422,7 @@
               <w:rPr>
                 <w:lang w:val="vi-VN"/>
               </w:rPr>
+              <w:lastRenderedPageBreak/>
               <w:t>03</w:t>
             </w:r>
           </w:p>
@@ -16466,7 +16504,6 @@
                 <w:bCs/>
                 <w:lang w:val="vi-VN"/>
               </w:rPr>
-              <w:lastRenderedPageBreak/>
               <w:t>No</w:t>
             </w:r>
           </w:p>
@@ -18166,6 +18203,7 @@
               <w:rPr>
                 <w:lang w:val="vi-VN"/>
               </w:rPr>
+              <w:lastRenderedPageBreak/>
               <w:t>02</w:t>
             </w:r>
           </w:p>
@@ -19467,7 +19505,6 @@
               <w:rPr>
                 <w:lang w:val="vi-VN"/>
               </w:rPr>
-              <w:lastRenderedPageBreak/>
               <w:t>03</w:t>
             </w:r>
           </w:p>
@@ -20157,6 +20194,9 @@
     <w:p/>
     <w:p>
       <w:r>
+        <w:rPr>
+          <w:noProof/>
+        </w:rPr>
         <w:lastRenderedPageBreak/>
         <w:drawing>
           <wp:inline distT="0" distB="0" distL="0" distR="0" wp14:anchorId="3DAFBFD9" wp14:editId="1A5FC4BF">
@@ -20174,7 +20214,7 @@
                     <pic:cNvPicPr/>
                   </pic:nvPicPr>
                   <pic:blipFill>
-                    <a:blip r:embed="rId14"/>
+                    <a:blip r:embed="rId15"/>
                     <a:stretch>
                       <a:fillRect/>
                     </a:stretch>
@@ -20226,6 +20266,9 @@
     </w:p>
     <w:p>
       <w:r>
+        <w:rPr>
+          <w:noProof/>
+        </w:rPr>
         <w:drawing>
           <wp:inline distT="0" distB="0" distL="0" distR="0" wp14:anchorId="2F05FF3F" wp14:editId="11F2D25F">
             <wp:extent cx="5943600" cy="4213225"/>
@@ -20242,7 +20285,7 @@
                     <pic:cNvPicPr/>
                   </pic:nvPicPr>
                   <pic:blipFill>
-                    <a:blip r:embed="rId15"/>
+                    <a:blip r:embed="rId16"/>
                     <a:stretch>
                       <a:fillRect/>
                     </a:stretch>
@@ -20309,6 +20352,9 @@
         </w:rPr>
       </w:pPr>
       <w:r>
+        <w:rPr>
+          <w:noProof/>
+        </w:rPr>
         <w:lastRenderedPageBreak/>
         <w:drawing>
           <wp:inline distT="0" distB="0" distL="0" distR="0" wp14:anchorId="5CE61730" wp14:editId="694EE46B">
@@ -20326,7 +20372,7 @@
                     <pic:cNvPicPr/>
                   </pic:nvPicPr>
                   <pic:blipFill>
-                    <a:blip r:embed="rId16"/>
+                    <a:blip r:embed="rId17"/>
                     <a:stretch>
                       <a:fillRect/>
                     </a:stretch>
@@ -20417,6 +20463,9 @@
         <w:jc w:val="center"/>
       </w:pPr>
       <w:r>
+        <w:rPr>
+          <w:noProof/>
+        </w:rPr>
         <w:drawing>
           <wp:inline distT="0" distB="0" distL="0" distR="0" wp14:anchorId="094A7DD5" wp14:editId="1103CD06">
             <wp:extent cx="5943600" cy="5671185"/>
@@ -20433,7 +20482,7 @@
                     <pic:cNvPicPr/>
                   </pic:nvPicPr>
                   <pic:blipFill>
-                    <a:blip r:embed="rId17"/>
+                    <a:blip r:embed="rId18"/>
                     <a:stretch>
                       <a:fillRect/>
                     </a:stretch>
@@ -20490,6 +20539,9 @@
     </w:p>
     <w:p>
       <w:r>
+        <w:rPr>
+          <w:noProof/>
+        </w:rPr>
         <w:lastRenderedPageBreak/>
         <w:drawing>
           <wp:inline distT="0" distB="0" distL="0" distR="0" wp14:anchorId="5DC503C0" wp14:editId="3B9CDD39">
@@ -20507,7 +20559,7 @@
                     <pic:cNvPicPr/>
                   </pic:nvPicPr>
                   <pic:blipFill>
-                    <a:blip r:embed="rId18"/>
+                    <a:blip r:embed="rId19"/>
                     <a:stretch>
                       <a:fillRect/>
                     </a:stretch>
@@ -20559,6 +20611,9 @@
     </w:p>
     <w:p>
       <w:r>
+        <w:rPr>
+          <w:noProof/>
+        </w:rPr>
         <w:drawing>
           <wp:inline distT="0" distB="0" distL="0" distR="0" wp14:anchorId="5AA011C4" wp14:editId="18EF7023">
             <wp:extent cx="5943600" cy="2689860"/>
@@ -20575,7 +20630,7 @@
                     <pic:cNvPicPr/>
                   </pic:nvPicPr>
                   <pic:blipFill>
-                    <a:blip r:embed="rId19"/>
+                    <a:blip r:embed="rId20"/>
                     <a:stretch>
                       <a:fillRect/>
                     </a:stretch>
@@ -20598,6 +20653,9 @@
     </w:p>
     <w:p>
       <w:r>
+        <w:rPr>
+          <w:noProof/>
+        </w:rPr>
         <w:drawing>
           <wp:inline distT="0" distB="0" distL="0" distR="0" wp14:anchorId="48E56381" wp14:editId="1CB5B286">
             <wp:extent cx="5943600" cy="326390"/>
@@ -20614,7 +20672,7 @@
                     <pic:cNvPicPr/>
                   </pic:nvPicPr>
                   <pic:blipFill>
-                    <a:blip r:embed="rId20"/>
+                    <a:blip r:embed="rId21"/>
                     <a:stretch>
                       <a:fillRect/>
                     </a:stretch>
@@ -20664,13 +20722,7 @@
         <w:pStyle w:val="Heading4"/>
       </w:pPr>
       <w:r>
-        <w:t>3.</w:t>
-      </w:r>
-      <w:r>
-        <w:t>2</w:t>
-      </w:r>
-      <w:r>
-        <w:t>.1</w:t>
+        <w:t>3.2.1</w:t>
       </w:r>
       <w:r>
         <w:t xml:space="preserve"> Class Diagram</w:t>
@@ -20681,6 +20733,9 @@
         <w:pStyle w:val="Heading3"/>
       </w:pPr>
       <w:r>
+        <w:rPr>
+          <w:noProof/>
+        </w:rPr>
         <w:drawing>
           <wp:inline distT="0" distB="0" distL="0" distR="0" wp14:anchorId="1F4CC7CC" wp14:editId="73155AE7">
             <wp:extent cx="5943600" cy="5164455"/>
@@ -20697,7 +20752,7 @@
                     <pic:cNvPicPr/>
                   </pic:nvPicPr>
                   <pic:blipFill>
-                    <a:blip r:embed="rId21"/>
+                    <a:blip r:embed="rId22"/>
                     <a:stretch>
                       <a:fillRect/>
                     </a:stretch>
@@ -20726,10 +20781,7 @@
         </w:rPr>
       </w:pPr>
       <w:r>
-        <w:t>3.2.</w:t>
-      </w:r>
-      <w:r>
-        <w:t>2</w:t>
+        <w:t>3.2.2</w:t>
       </w:r>
       <w:r>
         <w:t xml:space="preserve"> </w:t>
@@ -20744,6 +20796,9 @@
     </w:p>
     <w:p>
       <w:r>
+        <w:rPr>
+          <w:noProof/>
+        </w:rPr>
         <w:lastRenderedPageBreak/>
         <w:drawing>
           <wp:inline distT="0" distB="0" distL="0" distR="0" wp14:anchorId="414490EF" wp14:editId="240B285F">
@@ -20761,7 +20816,7 @@
                     <pic:cNvPicPr/>
                   </pic:nvPicPr>
                   <pic:blipFill>
-                    <a:blip r:embed="rId22"/>
+                    <a:blip r:embed="rId23"/>
                     <a:stretch>
                       <a:fillRect/>
                     </a:stretch>
@@ -20791,10 +20846,7 @@
         </w:rPr>
       </w:pPr>
       <w:r>
-        <w:t>3.2.</w:t>
-      </w:r>
-      <w:r>
-        <w:t>3</w:t>
+        <w:t>3.2.3</w:t>
       </w:r>
       <w:r>
         <w:t xml:space="preserve"> </w:t>
@@ -20809,6 +20861,9 @@
     </w:p>
     <w:p>
       <w:r>
+        <w:rPr>
+          <w:noProof/>
+        </w:rPr>
         <w:drawing>
           <wp:inline distT="0" distB="0" distL="0" distR="0" wp14:anchorId="46B60D19" wp14:editId="041B9E44">
             <wp:extent cx="5943600" cy="3938270"/>
@@ -20825,7 +20880,7 @@
                     <pic:cNvPicPr/>
                   </pic:nvPicPr>
                   <pic:blipFill>
-                    <a:blip r:embed="rId23"/>
+                    <a:blip r:embed="rId24"/>
                     <a:stretch>
                       <a:fillRect/>
                     </a:stretch>
@@ -20865,7 +20920,7 @@
     </w:p>
     <w:p/>
     <w:sectPr>
-      <w:footerReference w:type="default" r:id="rId24"/>
+      <w:footerReference w:type="default" r:id="rId25"/>
       <w:pgSz w:w="12240" w:h="15840"/>
       <w:pgMar w:top="1440" w:right="1440" w:bottom="1440" w:left="1440" w:header="720" w:footer="720" w:gutter="0"/>
       <w:cols w:space="720"/>
@@ -22219,6 +22274,7 @@
   <w:style w:type="character" w:default="1" w:styleId="DefaultParagraphFont">
     <w:name w:val="Default Paragraph Font"/>
     <w:uiPriority w:val="1"/>
+    <w:semiHidden/>
     <w:unhideWhenUsed/>
   </w:style>
   <w:style w:type="table" w:default="1" w:styleId="TableNormal">

</xml_diff>